<commit_message>
Changed data input to form next to formset, no need to use previous url for that. This will be default functionality.
</commit_message>
<xml_diff>
--- a/add_data.docx
+++ b/add_data.docx
@@ -31,10 +31,56 @@
         <w:rPr>
           <w:b/>
         </w:rPr>
-        <w:t xml:space="preserve"> Oznacza to, że na początek będą tylko cztery rodzaje Stash: </w:t>
-      </w:r>
-      <w:r>
-        <w:t>'bank account', 'savings', 'wallet', 'others'</w:t>
+        <w:t xml:space="preserve"> Oznacza to, że na początek będą tylko cztery rodzaje </w:t>
+      </w:r>
+      <w:proofErr w:type="spellStart"/>
+      <w:r>
+        <w:rPr>
+          <w:b/>
+        </w:rPr>
+        <w:t>Stash</w:t>
+      </w:r>
+      <w:proofErr w:type="spellEnd"/>
+      <w:r>
+        <w:rPr>
+          <w:b/>
+        </w:rPr>
+        <w:t xml:space="preserve">: </w:t>
+      </w:r>
+      <w:r>
+        <w:t xml:space="preserve">'bank </w:t>
+      </w:r>
+      <w:proofErr w:type="spellStart"/>
+      <w:r>
+        <w:t>account</w:t>
+      </w:r>
+      <w:proofErr w:type="spellEnd"/>
+      <w:r>
+        <w:t>', '</w:t>
+      </w:r>
+      <w:proofErr w:type="spellStart"/>
+      <w:r>
+        <w:t>savings</w:t>
+      </w:r>
+      <w:proofErr w:type="spellEnd"/>
+      <w:r>
+        <w:t>', '</w:t>
+      </w:r>
+      <w:proofErr w:type="spellStart"/>
+      <w:r>
+        <w:t>wallet</w:t>
+      </w:r>
+      <w:proofErr w:type="spellEnd"/>
+      <w:r>
+        <w:t>', '</w:t>
+      </w:r>
+      <w:proofErr w:type="spellStart"/>
+      <w:r>
+        <w:t>others</w:t>
+      </w:r>
+      <w:proofErr w:type="spellEnd"/>
+      <w:r>
+        <w:t>'</w:t>
       </w:r>
     </w:p>
     <w:p>
@@ -48,8 +94,16 @@
         <w:rPr>
           <w:b/>
         </w:rPr>
-        <w:t xml:space="preserve"> minimalna dla add_data</w:t>
-      </w:r>
+        <w:t xml:space="preserve"> minimalna dla </w:t>
+      </w:r>
+      <w:proofErr w:type="spellStart"/>
+      <w:r>
+        <w:rPr>
+          <w:b/>
+        </w:rPr>
+        <w:t>add_data</w:t>
+      </w:r>
+      <w:proofErr w:type="spellEnd"/>
       <w:r>
         <w:rPr>
           <w:b/>
@@ -72,27 +126,88 @@
         <w:rPr>
           <w:color w:val="00B050"/>
         </w:rPr>
-        <w:t>-model Stash z name</w:t>
-      </w:r>
-      <w:r>
-        <w:rPr>
-          <w:color w:val="00B050"/>
-        </w:rPr>
-        <w:t xml:space="preserve"> (choices!)</w:t>
-      </w:r>
-      <w:r>
-        <w:rPr>
-          <w:color w:val="00B050"/>
-        </w:rPr>
-        <w:t>, date, amount</w:t>
-      </w:r>
-    </w:p>
-    <w:p>
-      <w:pPr>
-        <w:rPr>
-          <w:color w:val="00B050"/>
-        </w:rPr>
-      </w:pPr>
+        <w:t xml:space="preserve">-model </w:t>
+      </w:r>
+      <w:proofErr w:type="spellStart"/>
+      <w:r>
+        <w:rPr>
+          <w:color w:val="00B050"/>
+        </w:rPr>
+        <w:t>Stash</w:t>
+      </w:r>
+      <w:proofErr w:type="spellEnd"/>
+      <w:r>
+        <w:rPr>
+          <w:color w:val="00B050"/>
+        </w:rPr>
+        <w:t xml:space="preserve"> z </w:t>
+      </w:r>
+      <w:proofErr w:type="spellStart"/>
+      <w:r>
+        <w:rPr>
+          <w:color w:val="00B050"/>
+        </w:rPr>
+        <w:t>name</w:t>
+      </w:r>
+      <w:proofErr w:type="spellEnd"/>
+      <w:r>
+        <w:rPr>
+          <w:color w:val="00B050"/>
+        </w:rPr>
+        <w:t xml:space="preserve"> (</w:t>
+      </w:r>
+      <w:proofErr w:type="spellStart"/>
+      <w:r>
+        <w:rPr>
+          <w:color w:val="00B050"/>
+        </w:rPr>
+        <w:t>choices</w:t>
+      </w:r>
+      <w:proofErr w:type="spellEnd"/>
+      <w:r>
+        <w:rPr>
+          <w:color w:val="00B050"/>
+        </w:rPr>
+        <w:t>!)</w:t>
+      </w:r>
+      <w:r>
+        <w:rPr>
+          <w:color w:val="00B050"/>
+        </w:rPr>
+        <w:t xml:space="preserve">, </w:t>
+      </w:r>
+      <w:proofErr w:type="spellStart"/>
+      <w:proofErr w:type="gramStart"/>
+      <w:r>
+        <w:rPr>
+          <w:color w:val="00B050"/>
+        </w:rPr>
+        <w:t>date</w:t>
+      </w:r>
+      <w:proofErr w:type="spellEnd"/>
+      <w:proofErr w:type="gramEnd"/>
+      <w:r>
+        <w:rPr>
+          <w:color w:val="00B050"/>
+        </w:rPr>
+        <w:t xml:space="preserve">, </w:t>
+      </w:r>
+      <w:proofErr w:type="spellStart"/>
+      <w:r>
+        <w:rPr>
+          <w:color w:val="00B050"/>
+        </w:rPr>
+        <w:t>amount</w:t>
+      </w:r>
+      <w:proofErr w:type="spellEnd"/>
+    </w:p>
+    <w:p>
+      <w:pPr>
+        <w:rPr>
+          <w:color w:val="00B050"/>
+        </w:rPr>
+      </w:pPr>
+      <w:proofErr w:type="gramStart"/>
       <w:r>
         <w:rPr>
           <w:color w:val="00B050"/>
@@ -103,7 +218,42 @@
         <w:rPr>
           <w:color w:val="00B050"/>
         </w:rPr>
-        <w:t>(jako ModelForm, żeby dotyczyła Stash)</w:t>
+        <w:t>(jako</w:t>
+      </w:r>
+      <w:proofErr w:type="gramEnd"/>
+      <w:r>
+        <w:rPr>
+          <w:color w:val="00B050"/>
+        </w:rPr>
+        <w:t xml:space="preserve"> </w:t>
+      </w:r>
+      <w:proofErr w:type="spellStart"/>
+      <w:r>
+        <w:rPr>
+          <w:color w:val="00B050"/>
+        </w:rPr>
+        <w:t>ModelForm</w:t>
+      </w:r>
+      <w:proofErr w:type="spellEnd"/>
+      <w:r>
+        <w:rPr>
+          <w:color w:val="00B050"/>
+        </w:rPr>
+        <w:t xml:space="preserve">, żeby dotyczyła </w:t>
+      </w:r>
+      <w:proofErr w:type="spellStart"/>
+      <w:r>
+        <w:rPr>
+          <w:color w:val="00B050"/>
+        </w:rPr>
+        <w:t>Stash</w:t>
+      </w:r>
+      <w:proofErr w:type="spellEnd"/>
+      <w:r>
+        <w:rPr>
+          <w:color w:val="00B050"/>
+        </w:rPr>
+        <w:t>)</w:t>
       </w:r>
     </w:p>
     <w:p>
@@ -116,7 +266,35 @@
         <w:rPr>
           <w:color w:val="E36C0A" w:themeColor="accent6" w:themeShade="BF"/>
         </w:rPr>
-        <w:t>-add_data view, pokazujący jeden form i dodający element</w:t>
+        <w:t>-</w:t>
+      </w:r>
+      <w:proofErr w:type="spellStart"/>
+      <w:r>
+        <w:rPr>
+          <w:color w:val="E36C0A" w:themeColor="accent6" w:themeShade="BF"/>
+        </w:rPr>
+        <w:t>add_data</w:t>
+      </w:r>
+      <w:proofErr w:type="spellEnd"/>
+      <w:r>
+        <w:rPr>
+          <w:color w:val="E36C0A" w:themeColor="accent6" w:themeShade="BF"/>
+        </w:rPr>
+        <w:t xml:space="preserve"> </w:t>
+      </w:r>
+      <w:proofErr w:type="spellStart"/>
+      <w:r>
+        <w:rPr>
+          <w:color w:val="E36C0A" w:themeColor="accent6" w:themeShade="BF"/>
+        </w:rPr>
+        <w:t>view</w:t>
+      </w:r>
+      <w:proofErr w:type="spellEnd"/>
+      <w:r>
+        <w:rPr>
+          <w:color w:val="E36C0A" w:themeColor="accent6" w:themeShade="BF"/>
+        </w:rPr>
+        <w:t>, pokazujący jeden form i dodający element</w:t>
       </w:r>
     </w:p>
     <w:p>
@@ -131,7 +309,87 @@
           <w:strike/>
           <w:color w:val="FF0000"/>
         </w:rPr>
-        <w:t>nie do końca wiadomo kilka rzeczy: w jakiej formie date? Czy się zapisuje? Dlaczego nie pokazuje błędów? Stwórz może w admin pokazywanie Stash dla każdego User!</w:t>
+        <w:t xml:space="preserve">nie do końca wiadomo kilka </w:t>
+      </w:r>
+      <w:proofErr w:type="gramStart"/>
+      <w:r>
+        <w:rPr>
+          <w:strike/>
+          <w:color w:val="FF0000"/>
+        </w:rPr>
+        <w:t>rzeczy: w jakiej</w:t>
+      </w:r>
+      <w:proofErr w:type="gramEnd"/>
+      <w:r>
+        <w:rPr>
+          <w:strike/>
+          <w:color w:val="FF0000"/>
+        </w:rPr>
+        <w:t xml:space="preserve"> formie </w:t>
+      </w:r>
+      <w:proofErr w:type="spellStart"/>
+      <w:r>
+        <w:rPr>
+          <w:strike/>
+          <w:color w:val="FF0000"/>
+        </w:rPr>
+        <w:t>date</w:t>
+      </w:r>
+      <w:proofErr w:type="spellEnd"/>
+      <w:r>
+        <w:rPr>
+          <w:strike/>
+          <w:color w:val="FF0000"/>
+        </w:rPr>
+        <w:t xml:space="preserve">? Czy się zapisuje? Dlaczego nie pokazuje błędów? Stwórz może w </w:t>
+      </w:r>
+      <w:proofErr w:type="spellStart"/>
+      <w:r>
+        <w:rPr>
+          <w:strike/>
+          <w:color w:val="FF0000"/>
+        </w:rPr>
+        <w:t>admin</w:t>
+      </w:r>
+      <w:proofErr w:type="spellEnd"/>
+      <w:r>
+        <w:rPr>
+          <w:strike/>
+          <w:color w:val="FF0000"/>
+        </w:rPr>
+        <w:t xml:space="preserve"> pokazywanie </w:t>
+      </w:r>
+      <w:proofErr w:type="spellStart"/>
+      <w:r>
+        <w:rPr>
+          <w:strike/>
+          <w:color w:val="FF0000"/>
+        </w:rPr>
+        <w:t>Stash</w:t>
+      </w:r>
+      <w:proofErr w:type="spellEnd"/>
+      <w:r>
+        <w:rPr>
+          <w:strike/>
+          <w:color w:val="FF0000"/>
+        </w:rPr>
+        <w:t xml:space="preserve"> dla każdego </w:t>
+      </w:r>
+      <w:proofErr w:type="spellStart"/>
+      <w:r>
+        <w:rPr>
+          <w:strike/>
+          <w:color w:val="FF0000"/>
+        </w:rPr>
+        <w:t>User</w:t>
+      </w:r>
+      <w:proofErr w:type="spellEnd"/>
+      <w:r>
+        <w:rPr>
+          <w:strike/>
+          <w:color w:val="FF0000"/>
+        </w:rPr>
+        <w:t>!</w:t>
       </w:r>
       <w:r>
         <w:rPr>
@@ -209,21 +467,99 @@
         <w:rPr>
           <w:color w:val="00B050"/>
         </w:rPr>
-        <w:t>ODP: zrobione 31.03, błąd wynikał z błednego save Stash model.</w:t>
-      </w:r>
-    </w:p>
-    <w:p>
-      <w:pPr>
-        <w:rPr>
-          <w:color w:val="00B050"/>
-        </w:rPr>
-      </w:pPr>
-      <w:r>
-        <w:rPr>
-          <w:color w:val="00B050"/>
-        </w:rPr>
-        <w:t>-add_data template</w:t>
-      </w:r>
+        <w:t xml:space="preserve">ODP: zrobione 31.03, </w:t>
+      </w:r>
+      <w:proofErr w:type="gramStart"/>
+      <w:r>
+        <w:rPr>
+          <w:color w:val="00B050"/>
+        </w:rPr>
+        <w:t>błąd</w:t>
+      </w:r>
+      <w:proofErr w:type="gramEnd"/>
+      <w:r>
+        <w:rPr>
+          <w:color w:val="00B050"/>
+        </w:rPr>
+        <w:t xml:space="preserve"> wynikał z </w:t>
+      </w:r>
+      <w:proofErr w:type="spellStart"/>
+      <w:r>
+        <w:rPr>
+          <w:color w:val="00B050"/>
+        </w:rPr>
+        <w:t>błednego</w:t>
+      </w:r>
+      <w:proofErr w:type="spellEnd"/>
+      <w:r>
+        <w:rPr>
+          <w:color w:val="00B050"/>
+        </w:rPr>
+        <w:t xml:space="preserve"> </w:t>
+      </w:r>
+      <w:proofErr w:type="spellStart"/>
+      <w:r>
+        <w:rPr>
+          <w:color w:val="00B050"/>
+        </w:rPr>
+        <w:t>save</w:t>
+      </w:r>
+      <w:proofErr w:type="spellEnd"/>
+      <w:r>
+        <w:rPr>
+          <w:color w:val="00B050"/>
+        </w:rPr>
+        <w:t xml:space="preserve"> </w:t>
+      </w:r>
+      <w:proofErr w:type="spellStart"/>
+      <w:r>
+        <w:rPr>
+          <w:color w:val="00B050"/>
+        </w:rPr>
+        <w:t>Stash</w:t>
+      </w:r>
+      <w:proofErr w:type="spellEnd"/>
+      <w:r>
+        <w:rPr>
+          <w:color w:val="00B050"/>
+        </w:rPr>
+        <w:t xml:space="preserve"> model.</w:t>
+      </w:r>
+    </w:p>
+    <w:p>
+      <w:pPr>
+        <w:rPr>
+          <w:color w:val="00B050"/>
+        </w:rPr>
+      </w:pPr>
+      <w:r>
+        <w:rPr>
+          <w:color w:val="00B050"/>
+        </w:rPr>
+        <w:t>-</w:t>
+      </w:r>
+      <w:proofErr w:type="spellStart"/>
+      <w:r>
+        <w:rPr>
+          <w:color w:val="00B050"/>
+        </w:rPr>
+        <w:t>add_data</w:t>
+      </w:r>
+      <w:proofErr w:type="spellEnd"/>
+      <w:r>
+        <w:rPr>
+          <w:color w:val="00B050"/>
+        </w:rPr>
+        <w:t xml:space="preserve"> </w:t>
+      </w:r>
+      <w:proofErr w:type="spellStart"/>
+      <w:r>
+        <w:rPr>
+          <w:color w:val="00B050"/>
+        </w:rPr>
+        <w:t>template</w:t>
+      </w:r>
+      <w:proofErr w:type="spellEnd"/>
     </w:p>
     <w:p>
       <w:pPr>
@@ -237,6 +573,7 @@
         </w:rPr>
         <w:t xml:space="preserve">POTEM stwórz </w:t>
       </w:r>
+      <w:proofErr w:type="spellStart"/>
       <w:r>
         <w:rPr>
           <w:b/>
@@ -244,38 +581,331 @@
         </w:rPr>
         <w:t>check_all_data</w:t>
       </w:r>
-      <w:r>
-        <w:rPr>
-          <w:color w:val="00B050"/>
-        </w:rPr>
-        <w:t>, wyświetlający wszystkie obecne obiekty Stash dla user.</w:t>
-      </w:r>
-    </w:p>
-    <w:p>
-      <w:pPr>
-        <w:rPr>
-          <w:color w:val="00B050"/>
-        </w:rPr>
-      </w:pPr>
-      <w:r>
-        <w:rPr>
-          <w:color w:val="00B050"/>
-        </w:rPr>
-        <w:t>-następnie (najpewniej za pomocą formset: https://docs.djangoproject.com/en/1.10/topics/forms/formsets/ ) zmień tak aby od razu cztery forms (każdy osobno dla innej nazwy) wyświetlane były od razu.</w:t>
-      </w:r>
-    </w:p>
-    <w:p>
-      <w:r>
+      <w:proofErr w:type="spellEnd"/>
+      <w:r>
+        <w:rPr>
+          <w:color w:val="00B050"/>
+        </w:rPr>
+        <w:t xml:space="preserve">, wyświetlający wszystkie obecne obiekty </w:t>
+      </w:r>
+      <w:proofErr w:type="spellStart"/>
+      <w:r>
+        <w:rPr>
+          <w:color w:val="00B050"/>
+        </w:rPr>
+        <w:t>Stash</w:t>
+      </w:r>
+      <w:proofErr w:type="spellEnd"/>
+      <w:r>
+        <w:rPr>
+          <w:color w:val="00B050"/>
+        </w:rPr>
+        <w:t xml:space="preserve"> dla </w:t>
+      </w:r>
+      <w:proofErr w:type="spellStart"/>
+      <w:r>
+        <w:rPr>
+          <w:color w:val="00B050"/>
+        </w:rPr>
+        <w:t>user</w:t>
+      </w:r>
+      <w:proofErr w:type="spellEnd"/>
+      <w:r>
+        <w:rPr>
+          <w:color w:val="00B050"/>
+        </w:rPr>
+        <w:t>.</w:t>
+      </w:r>
+    </w:p>
+    <w:p>
+      <w:pPr>
+        <w:rPr>
+          <w:color w:val="00B050"/>
+        </w:rPr>
+      </w:pPr>
+      <w:r>
+        <w:rPr>
+          <w:color w:val="00B050"/>
+        </w:rPr>
+        <w:t xml:space="preserve">-następnie (najpewniej za pomocą </w:t>
+      </w:r>
+      <w:proofErr w:type="spellStart"/>
+      <w:r>
+        <w:rPr>
+          <w:color w:val="00B050"/>
+        </w:rPr>
+        <w:t>formset</w:t>
+      </w:r>
+      <w:proofErr w:type="spellEnd"/>
+      <w:r>
+        <w:rPr>
+          <w:color w:val="00B050"/>
+        </w:rPr>
+        <w:t>: https</w:t>
+      </w:r>
+      <w:proofErr w:type="gramStart"/>
+      <w:r>
+        <w:rPr>
+          <w:color w:val="00B050"/>
+        </w:rPr>
+        <w:t>://docs</w:t>
+      </w:r>
+      <w:proofErr w:type="gramEnd"/>
+      <w:r>
+        <w:rPr>
+          <w:color w:val="00B050"/>
+        </w:rPr>
+        <w:t>.</w:t>
+      </w:r>
+      <w:proofErr w:type="gramStart"/>
+      <w:r>
+        <w:rPr>
+          <w:color w:val="00B050"/>
+        </w:rPr>
+        <w:t>djangoproject</w:t>
+      </w:r>
+      <w:proofErr w:type="gramEnd"/>
+      <w:r>
+        <w:rPr>
+          <w:color w:val="00B050"/>
+        </w:rPr>
+        <w:t>.</w:t>
+      </w:r>
+      <w:proofErr w:type="gramStart"/>
+      <w:r>
+        <w:rPr>
+          <w:color w:val="00B050"/>
+        </w:rPr>
+        <w:t>com</w:t>
+      </w:r>
+      <w:proofErr w:type="gramEnd"/>
+      <w:r>
+        <w:rPr>
+          <w:color w:val="00B050"/>
+        </w:rPr>
+        <w:t>/en/1.10/topics/forms/</w:t>
+      </w:r>
+      <w:proofErr w:type="gramStart"/>
+      <w:r>
+        <w:rPr>
+          <w:color w:val="00B050"/>
+        </w:rPr>
+        <w:t xml:space="preserve">formsets/ ) </w:t>
+      </w:r>
+      <w:proofErr w:type="gramEnd"/>
+      <w:r>
+        <w:rPr>
+          <w:color w:val="00B050"/>
+        </w:rPr>
+        <w:t xml:space="preserve">zmień tak aby od razu cztery </w:t>
+      </w:r>
+      <w:proofErr w:type="spellStart"/>
+      <w:r>
+        <w:rPr>
+          <w:color w:val="00B050"/>
+        </w:rPr>
+        <w:t>forms</w:t>
+      </w:r>
+      <w:proofErr w:type="spellEnd"/>
+      <w:r>
+        <w:rPr>
+          <w:color w:val="00B050"/>
+        </w:rPr>
+        <w:t xml:space="preserve"> (każdy osobno dla innej nazwy) wyświetlane były od razu.</w:t>
+      </w:r>
+    </w:p>
+    <w:p>
+      <w:pPr>
+        <w:rPr>
+          <w:color w:val="00B050"/>
+        </w:rPr>
+      </w:pPr>
+      <w:r>
+        <w:rPr>
+          <w:color w:val="00B050"/>
+        </w:rPr>
         <w:t xml:space="preserve">-popraw powyższe </w:t>
       </w:r>
       <w:r>
+        <w:rPr>
+          <w:color w:val="00B050"/>
+        </w:rPr>
         <w:t>tak, aby</w:t>
       </w:r>
       <w:r>
+        <w:rPr>
+          <w:color w:val="00B050"/>
+        </w:rPr>
         <w:t xml:space="preserve"> nie trzeba było za każdym razem wpisywać daty</w:t>
       </w:r>
       <w:r>
-        <w:t>! Niech ona wyjdzie z formset i będzie osobno w template podana, że te obiekty są dla takiej daty.</w:t>
+        <w:rPr>
+          <w:color w:val="00B050"/>
+        </w:rPr>
+        <w:t xml:space="preserve">! </w:t>
+      </w:r>
+    </w:p>
+    <w:p>
+      <w:pPr>
+        <w:rPr>
+          <w:color w:val="00B050"/>
+        </w:rPr>
+      </w:pPr>
+      <w:r>
+        <w:rPr>
+          <w:b/>
+          <w:color w:val="00B050"/>
+        </w:rPr>
+        <w:t>Opcja 1:</w:t>
+      </w:r>
+      <w:r>
+        <w:rPr>
+          <w:color w:val="00B050"/>
+        </w:rPr>
+        <w:t xml:space="preserve"> Wcześniejsza </w:t>
+      </w:r>
+      <w:proofErr w:type="spellStart"/>
+      <w:r>
+        <w:rPr>
+          <w:color w:val="00B050"/>
+        </w:rPr>
+        <w:t>podstrona</w:t>
+      </w:r>
+      <w:proofErr w:type="spellEnd"/>
+      <w:r>
+        <w:rPr>
+          <w:color w:val="00B050"/>
+        </w:rPr>
+        <w:t xml:space="preserve"> dla określenia daty i przekazane </w:t>
+      </w:r>
+      <w:proofErr w:type="spellStart"/>
+      <w:r>
+        <w:rPr>
+          <w:color w:val="00B050"/>
+        </w:rPr>
+        <w:t>in</w:t>
+      </w:r>
+      <w:proofErr w:type="spellEnd"/>
+      <w:r>
+        <w:rPr>
+          <w:color w:val="00B050"/>
+        </w:rPr>
+        <w:t xml:space="preserve"> session, w adresie strony. Dalej n</w:t>
+      </w:r>
+      <w:r>
+        <w:rPr>
+          <w:color w:val="00B050"/>
+        </w:rPr>
+        <w:t xml:space="preserve">iech ona wyjdzie z </w:t>
+      </w:r>
+      <w:proofErr w:type="spellStart"/>
+      <w:r>
+        <w:rPr>
+          <w:color w:val="00B050"/>
+        </w:rPr>
+        <w:t>formset</w:t>
+      </w:r>
+      <w:proofErr w:type="spellEnd"/>
+      <w:r>
+        <w:rPr>
+          <w:color w:val="00B050"/>
+        </w:rPr>
+        <w:t xml:space="preserve"> i będzie osobno w </w:t>
+      </w:r>
+      <w:proofErr w:type="spellStart"/>
+      <w:r>
+        <w:rPr>
+          <w:color w:val="00B050"/>
+        </w:rPr>
+        <w:t>template</w:t>
+      </w:r>
+      <w:proofErr w:type="spellEnd"/>
+      <w:r>
+        <w:rPr>
+          <w:color w:val="00B050"/>
+        </w:rPr>
+        <w:t xml:space="preserve"> podana, że te obiekty są dla takiej daty.</w:t>
+      </w:r>
+    </w:p>
+    <w:p>
+      <w:pPr>
+        <w:rPr>
+          <w:color w:val="00B050"/>
+        </w:rPr>
+      </w:pPr>
+      <w:r>
+        <w:rPr>
+          <w:b/>
+          <w:color w:val="00B050"/>
+        </w:rPr>
+        <w:t>Opcja 2:</w:t>
+      </w:r>
+      <w:r>
+        <w:rPr>
+          <w:color w:val="00B050"/>
+        </w:rPr>
+        <w:t xml:space="preserve"> Bez dodatkowej </w:t>
+      </w:r>
+      <w:proofErr w:type="spellStart"/>
+      <w:r>
+        <w:rPr>
+          <w:color w:val="00B050"/>
+        </w:rPr>
+        <w:t>podstrony</w:t>
+      </w:r>
+      <w:proofErr w:type="spellEnd"/>
+      <w:r>
+        <w:rPr>
+          <w:color w:val="00B050"/>
+        </w:rPr>
+        <w:t xml:space="preserve">, użycie dwóch </w:t>
+      </w:r>
+      <w:proofErr w:type="spellStart"/>
+      <w:r>
+        <w:rPr>
+          <w:color w:val="00B050"/>
+        </w:rPr>
+        <w:t>forms</w:t>
+      </w:r>
+      <w:proofErr w:type="spellEnd"/>
+      <w:r>
+        <w:rPr>
+          <w:color w:val="00B050"/>
+        </w:rPr>
+        <w:t xml:space="preserve"> ( a dokładniej form i </w:t>
+      </w:r>
+      <w:proofErr w:type="spellStart"/>
+      <w:r>
+        <w:rPr>
+          <w:color w:val="00B050"/>
+        </w:rPr>
+        <w:t>formset</w:t>
+      </w:r>
+      <w:proofErr w:type="spellEnd"/>
+      <w:r>
+        <w:rPr>
+          <w:color w:val="00B050"/>
+        </w:rPr>
+        <w:t>) na jednej stronie.</w:t>
+      </w:r>
+      <w:r>
+        <w:rPr>
+          <w:color w:val="00B050"/>
+        </w:rPr>
+        <w:t xml:space="preserve"> </w:t>
+      </w:r>
+      <w:r>
+        <w:rPr>
+          <w:b/>
+          <w:color w:val="00B050"/>
+        </w:rPr>
+        <w:t>To będzie domyślna pozostawiona opcja</w:t>
+      </w:r>
+      <w:r>
+        <w:rPr>
+          <w:color w:val="00B050"/>
+        </w:rPr>
+        <w:t>.</w:t>
       </w:r>
     </w:p>
     <w:p>
@@ -333,20 +963,84 @@
           <w:strike/>
           <w:sz w:val="14"/>
         </w:rPr>
-        <w:t>-gdzie i jak umieścić domyślne nazwy 'Stash' dla usera?</w:t>
-      </w:r>
-    </w:p>
-    <w:p>
-      <w:pPr>
-        <w:rPr>
-          <w:sz w:val="14"/>
-        </w:rPr>
-      </w:pPr>
-      <w:r>
-        <w:rPr>
-          <w:sz w:val="14"/>
-        </w:rPr>
-        <w:t>Będzie miał pewnie dodatkowy 'Profil' jako obiekt towarzyszący (tak jak w textChecker). Mają być takie domyślne wartości:</w:t>
+        <w:t>-gdzie i jak umieścić domyślne nazwy '</w:t>
+      </w:r>
+      <w:proofErr w:type="spellStart"/>
+      <w:r>
+        <w:rPr>
+          <w:b/>
+          <w:strike/>
+          <w:sz w:val="14"/>
+        </w:rPr>
+        <w:t>Stash</w:t>
+      </w:r>
+      <w:proofErr w:type="spellEnd"/>
+      <w:r>
+        <w:rPr>
+          <w:b/>
+          <w:strike/>
+          <w:sz w:val="14"/>
+        </w:rPr>
+        <w:t xml:space="preserve">' dla </w:t>
+      </w:r>
+      <w:proofErr w:type="spellStart"/>
+      <w:r>
+        <w:rPr>
+          <w:b/>
+          <w:strike/>
+          <w:sz w:val="14"/>
+        </w:rPr>
+        <w:t>usera</w:t>
+      </w:r>
+      <w:proofErr w:type="spellEnd"/>
+      <w:r>
+        <w:rPr>
+          <w:b/>
+          <w:strike/>
+          <w:sz w:val="14"/>
+        </w:rPr>
+        <w:t>?</w:t>
+      </w:r>
+    </w:p>
+    <w:p>
+      <w:pPr>
+        <w:rPr>
+          <w:sz w:val="14"/>
+        </w:rPr>
+      </w:pPr>
+      <w:r>
+        <w:rPr>
+          <w:sz w:val="14"/>
+        </w:rPr>
+        <w:t>Będzie miał pewnie dodatkowy '</w:t>
+      </w:r>
+      <w:proofErr w:type="gramStart"/>
+      <w:r>
+        <w:rPr>
+          <w:sz w:val="14"/>
+        </w:rPr>
+        <w:t>Profil' jako</w:t>
+      </w:r>
+      <w:proofErr w:type="gramEnd"/>
+      <w:r>
+        <w:rPr>
+          <w:sz w:val="14"/>
+        </w:rPr>
+        <w:t xml:space="preserve"> obiekt towarzyszący (tak jak w </w:t>
+      </w:r>
+      <w:proofErr w:type="spellStart"/>
+      <w:r>
+        <w:rPr>
+          <w:sz w:val="14"/>
+        </w:rPr>
+        <w:t>textChecker</w:t>
+      </w:r>
+      <w:proofErr w:type="spellEnd"/>
+      <w:r>
+        <w:rPr>
+          <w:sz w:val="14"/>
+        </w:rPr>
+        <w:t>). Mają być takie domyślne wartości:</w:t>
       </w:r>
     </w:p>
     <w:p>
@@ -356,11 +1050,91 @@
           <w:sz w:val="14"/>
         </w:rPr>
       </w:pPr>
-      <w:r>
-        <w:rPr>
-          <w:sz w:val="14"/>
-        </w:rPr>
-        <w:t>self.stashNames = ['bank account', 'savings', 'wallet', 'others']</w:t>
+      <w:proofErr w:type="spellStart"/>
+      <w:proofErr w:type="gramStart"/>
+      <w:r>
+        <w:rPr>
+          <w:sz w:val="14"/>
+        </w:rPr>
+        <w:t>self</w:t>
+      </w:r>
+      <w:proofErr w:type="gramEnd"/>
+      <w:r>
+        <w:rPr>
+          <w:sz w:val="14"/>
+        </w:rPr>
+        <w:t>.</w:t>
+      </w:r>
+      <w:proofErr w:type="gramStart"/>
+      <w:r>
+        <w:rPr>
+          <w:sz w:val="14"/>
+        </w:rPr>
+        <w:t>stashNames</w:t>
+      </w:r>
+      <w:proofErr w:type="spellEnd"/>
+      <w:proofErr w:type="gramEnd"/>
+      <w:r>
+        <w:rPr>
+          <w:sz w:val="14"/>
+        </w:rPr>
+        <w:t xml:space="preserve"> = ['bank </w:t>
+      </w:r>
+      <w:proofErr w:type="spellStart"/>
+      <w:r>
+        <w:rPr>
+          <w:sz w:val="14"/>
+        </w:rPr>
+        <w:t>account</w:t>
+      </w:r>
+      <w:proofErr w:type="spellEnd"/>
+      <w:r>
+        <w:rPr>
+          <w:sz w:val="14"/>
+        </w:rPr>
+        <w:t>', '</w:t>
+      </w:r>
+      <w:proofErr w:type="spellStart"/>
+      <w:r>
+        <w:rPr>
+          <w:sz w:val="14"/>
+        </w:rPr>
+        <w:t>savings</w:t>
+      </w:r>
+      <w:proofErr w:type="spellEnd"/>
+      <w:r>
+        <w:rPr>
+          <w:sz w:val="14"/>
+        </w:rPr>
+        <w:t>', '</w:t>
+      </w:r>
+      <w:proofErr w:type="spellStart"/>
+      <w:r>
+        <w:rPr>
+          <w:sz w:val="14"/>
+        </w:rPr>
+        <w:t>wallet</w:t>
+      </w:r>
+      <w:proofErr w:type="spellEnd"/>
+      <w:r>
+        <w:rPr>
+          <w:sz w:val="14"/>
+        </w:rPr>
+        <w:t>', '</w:t>
+      </w:r>
+      <w:proofErr w:type="spellStart"/>
+      <w:r>
+        <w:rPr>
+          <w:sz w:val="14"/>
+        </w:rPr>
+        <w:t>others</w:t>
+      </w:r>
+      <w:proofErr w:type="spellEnd"/>
+      <w:r>
+        <w:rPr>
+          <w:sz w:val="14"/>
+        </w:rPr>
+        <w:t>']</w:t>
       </w:r>
     </w:p>
     <w:p>
@@ -374,7 +1148,79 @@
         <w:rPr>
           <w:sz w:val="14"/>
         </w:rPr>
-        <w:t xml:space="preserve">        self.currentCosts = ['rent and other charges', 'transportation',</w:t>
+        <w:t xml:space="preserve">        </w:t>
+      </w:r>
+      <w:proofErr w:type="spellStart"/>
+      <w:proofErr w:type="gramStart"/>
+      <w:r>
+        <w:rPr>
+          <w:sz w:val="14"/>
+        </w:rPr>
+        <w:t>self</w:t>
+      </w:r>
+      <w:proofErr w:type="gramEnd"/>
+      <w:r>
+        <w:rPr>
+          <w:sz w:val="14"/>
+        </w:rPr>
+        <w:t>.</w:t>
+      </w:r>
+      <w:proofErr w:type="gramStart"/>
+      <w:r>
+        <w:rPr>
+          <w:sz w:val="14"/>
+        </w:rPr>
+        <w:t>currentCosts</w:t>
+      </w:r>
+      <w:proofErr w:type="spellEnd"/>
+      <w:proofErr w:type="gramEnd"/>
+      <w:r>
+        <w:rPr>
+          <w:sz w:val="14"/>
+        </w:rPr>
+        <w:t xml:space="preserve"> = ['rent and </w:t>
+      </w:r>
+      <w:proofErr w:type="spellStart"/>
+      <w:r>
+        <w:rPr>
+          <w:sz w:val="14"/>
+        </w:rPr>
+        <w:t>other</w:t>
+      </w:r>
+      <w:proofErr w:type="spellEnd"/>
+      <w:r>
+        <w:rPr>
+          <w:sz w:val="14"/>
+        </w:rPr>
+        <w:t xml:space="preserve"> </w:t>
+      </w:r>
+      <w:proofErr w:type="spellStart"/>
+      <w:r>
+        <w:rPr>
+          <w:sz w:val="14"/>
+        </w:rPr>
+        <w:t>charges</w:t>
+      </w:r>
+      <w:proofErr w:type="spellEnd"/>
+      <w:r>
+        <w:rPr>
+          <w:sz w:val="14"/>
+        </w:rPr>
+        <w:t>', '</w:t>
+      </w:r>
+      <w:proofErr w:type="spellStart"/>
+      <w:r>
+        <w:rPr>
+          <w:sz w:val="14"/>
+        </w:rPr>
+        <w:t>transportation</w:t>
+      </w:r>
+      <w:proofErr w:type="spellEnd"/>
+      <w:r>
+        <w:rPr>
+          <w:sz w:val="14"/>
+        </w:rPr>
+        <w:t>',</w:t>
       </w:r>
     </w:p>
     <w:p>
@@ -388,7 +1234,35 @@
         <w:rPr>
           <w:sz w:val="14"/>
         </w:rPr>
-        <w:t xml:space="preserve">                             'clothes', 'food',</w:t>
+        <w:t xml:space="preserve">                             '</w:t>
+      </w:r>
+      <w:proofErr w:type="spellStart"/>
+      <w:r>
+        <w:rPr>
+          <w:sz w:val="14"/>
+        </w:rPr>
+        <w:t>clothes</w:t>
+      </w:r>
+      <w:proofErr w:type="spellEnd"/>
+      <w:r>
+        <w:rPr>
+          <w:sz w:val="14"/>
+        </w:rPr>
+        <w:t>', '</w:t>
+      </w:r>
+      <w:proofErr w:type="spellStart"/>
+      <w:r>
+        <w:rPr>
+          <w:sz w:val="14"/>
+        </w:rPr>
+        <w:t>food</w:t>
+      </w:r>
+      <w:proofErr w:type="spellEnd"/>
+      <w:r>
+        <w:rPr>
+          <w:sz w:val="14"/>
+        </w:rPr>
+        <w:t>',</w:t>
       </w:r>
     </w:p>
     <w:p>
@@ -402,7 +1276,21 @@
         <w:rPr>
           <w:sz w:val="14"/>
         </w:rPr>
-        <w:t xml:space="preserve">                             'hobby', 'others']</w:t>
+        <w:t xml:space="preserve">                             'hobby', '</w:t>
+      </w:r>
+      <w:proofErr w:type="spellStart"/>
+      <w:r>
+        <w:rPr>
+          <w:sz w:val="14"/>
+        </w:rPr>
+        <w:t>others</w:t>
+      </w:r>
+      <w:proofErr w:type="spellEnd"/>
+      <w:r>
+        <w:rPr>
+          <w:sz w:val="14"/>
+        </w:rPr>
+        <w:t>']</w:t>
       </w:r>
     </w:p>
     <w:p>
@@ -416,7 +1304,37 @@
         <w:rPr>
           <w:sz w:val="14"/>
         </w:rPr>
-        <w:t xml:space="preserve">        self.monthlyCosts = {</w:t>
+        <w:t xml:space="preserve">        </w:t>
+      </w:r>
+      <w:proofErr w:type="spellStart"/>
+      <w:proofErr w:type="gramStart"/>
+      <w:r>
+        <w:rPr>
+          <w:sz w:val="14"/>
+        </w:rPr>
+        <w:t>self</w:t>
+      </w:r>
+      <w:proofErr w:type="gramEnd"/>
+      <w:r>
+        <w:rPr>
+          <w:sz w:val="14"/>
+        </w:rPr>
+        <w:t>.</w:t>
+      </w:r>
+      <w:proofErr w:type="gramStart"/>
+      <w:r>
+        <w:rPr>
+          <w:sz w:val="14"/>
+        </w:rPr>
+        <w:t>monthlyCosts</w:t>
+      </w:r>
+      <w:proofErr w:type="spellEnd"/>
+      <w:proofErr w:type="gramEnd"/>
+      <w:r>
+        <w:rPr>
+          <w:sz w:val="14"/>
+        </w:rPr>
+        <w:t xml:space="preserve"> = {</w:t>
       </w:r>
     </w:p>
     <w:p>
@@ -430,7 +1348,35 @@
         <w:rPr>
           <w:sz w:val="14"/>
         </w:rPr>
-        <w:t xml:space="preserve">                'existence amount': 1500,</w:t>
+        <w:t xml:space="preserve">                '</w:t>
+      </w:r>
+      <w:proofErr w:type="spellStart"/>
+      <w:r>
+        <w:rPr>
+          <w:sz w:val="14"/>
+        </w:rPr>
+        <w:t>existence</w:t>
+      </w:r>
+      <w:proofErr w:type="spellEnd"/>
+      <w:r>
+        <w:rPr>
+          <w:sz w:val="14"/>
+        </w:rPr>
+        <w:t xml:space="preserve"> </w:t>
+      </w:r>
+      <w:proofErr w:type="spellStart"/>
+      <w:r>
+        <w:rPr>
+          <w:sz w:val="14"/>
+        </w:rPr>
+        <w:t>amount</w:t>
+      </w:r>
+      <w:proofErr w:type="spellEnd"/>
+      <w:r>
+        <w:rPr>
+          <w:sz w:val="14"/>
+        </w:rPr>
+        <w:t>': 1500,</w:t>
       </w:r>
     </w:p>
     <w:p>
@@ -444,7 +1390,35 @@
         <w:rPr>
           <w:sz w:val="14"/>
         </w:rPr>
-        <w:t xml:space="preserve">                    'minimal amount': 2000,</w:t>
+        <w:t xml:space="preserve">                    '</w:t>
+      </w:r>
+      <w:proofErr w:type="spellStart"/>
+      <w:r>
+        <w:rPr>
+          <w:sz w:val="14"/>
+        </w:rPr>
+        <w:t>minimal</w:t>
+      </w:r>
+      <w:proofErr w:type="spellEnd"/>
+      <w:r>
+        <w:rPr>
+          <w:sz w:val="14"/>
+        </w:rPr>
+        <w:t xml:space="preserve"> </w:t>
+      </w:r>
+      <w:proofErr w:type="spellStart"/>
+      <w:r>
+        <w:rPr>
+          <w:sz w:val="14"/>
+        </w:rPr>
+        <w:t>amount</w:t>
+      </w:r>
+      <w:proofErr w:type="spellEnd"/>
+      <w:r>
+        <w:rPr>
+          <w:sz w:val="14"/>
+        </w:rPr>
+        <w:t>': 2000,</w:t>
       </w:r>
     </w:p>
     <w:p>
@@ -458,7 +1432,21 @@
         <w:rPr>
           <w:sz w:val="14"/>
         </w:rPr>
-        <w:t xml:space="preserve">                    'standard amount': 3000,</w:t>
+        <w:t xml:space="preserve">                    'standard </w:t>
+      </w:r>
+      <w:proofErr w:type="spellStart"/>
+      <w:r>
+        <w:rPr>
+          <w:sz w:val="14"/>
+        </w:rPr>
+        <w:t>amount</w:t>
+      </w:r>
+      <w:proofErr w:type="spellEnd"/>
+      <w:r>
+        <w:rPr>
+          <w:sz w:val="14"/>
+        </w:rPr>
+        <w:t>': 3000,</w:t>
       </w:r>
     </w:p>
     <w:p>
@@ -500,8 +1488,44 @@
         <w:rPr>
           <w:sz w:val="14"/>
         </w:rPr>
-        <w:t>-sprawdzenie czy da się stworzyć coś w stylu ListField i DictField w Django</w:t>
-      </w:r>
+        <w:t xml:space="preserve">-sprawdzenie czy da się stworzyć coś w stylu </w:t>
+      </w:r>
+      <w:proofErr w:type="spellStart"/>
+      <w:r>
+        <w:rPr>
+          <w:sz w:val="14"/>
+        </w:rPr>
+        <w:t>ListField</w:t>
+      </w:r>
+      <w:proofErr w:type="spellEnd"/>
+      <w:r>
+        <w:rPr>
+          <w:sz w:val="14"/>
+        </w:rPr>
+        <w:t xml:space="preserve"> i </w:t>
+      </w:r>
+      <w:proofErr w:type="spellStart"/>
+      <w:r>
+        <w:rPr>
+          <w:sz w:val="14"/>
+        </w:rPr>
+        <w:t>DictField</w:t>
+      </w:r>
+      <w:proofErr w:type="spellEnd"/>
+      <w:r>
+        <w:rPr>
+          <w:sz w:val="14"/>
+        </w:rPr>
+        <w:t xml:space="preserve"> w </w:t>
+      </w:r>
+      <w:proofErr w:type="spellStart"/>
+      <w:r>
+        <w:rPr>
+          <w:sz w:val="14"/>
+        </w:rPr>
+        <w:t>Django</w:t>
+      </w:r>
+      <w:proofErr w:type="spellEnd"/>
     </w:p>
     <w:p>
       <w:pPr>
@@ -516,7 +1540,55 @@
           <w:color w:val="00B050"/>
           <w:sz w:val="14"/>
         </w:rPr>
-        <w:t>ODP: Konwersja z i do json, z tego - http://stackoverflow.com/questions/22340258/django-list-field-in-model</w:t>
+        <w:t xml:space="preserve">ODP: Konwersja z i do </w:t>
+      </w:r>
+      <w:proofErr w:type="spellStart"/>
+      <w:r>
+        <w:rPr>
+          <w:color w:val="00B050"/>
+          <w:sz w:val="14"/>
+        </w:rPr>
+        <w:t>json</w:t>
+      </w:r>
+      <w:proofErr w:type="spellEnd"/>
+      <w:r>
+        <w:rPr>
+          <w:color w:val="00B050"/>
+          <w:sz w:val="14"/>
+        </w:rPr>
+        <w:t>, z tego - http</w:t>
+      </w:r>
+      <w:proofErr w:type="gramStart"/>
+      <w:r>
+        <w:rPr>
+          <w:color w:val="00B050"/>
+          <w:sz w:val="14"/>
+        </w:rPr>
+        <w:t>://stackoverflow</w:t>
+      </w:r>
+      <w:proofErr w:type="gramEnd"/>
+      <w:r>
+        <w:rPr>
+          <w:color w:val="00B050"/>
+          <w:sz w:val="14"/>
+        </w:rPr>
+        <w:t>.</w:t>
+      </w:r>
+      <w:proofErr w:type="gramStart"/>
+      <w:r>
+        <w:rPr>
+          <w:color w:val="00B050"/>
+          <w:sz w:val="14"/>
+        </w:rPr>
+        <w:t>com</w:t>
+      </w:r>
+      <w:proofErr w:type="gramEnd"/>
+      <w:r>
+        <w:rPr>
+          <w:color w:val="00B050"/>
+          <w:sz w:val="14"/>
+        </w:rPr>
+        <w:t>/questions/22340258/django-list-field-in-model</w:t>
       </w:r>
     </w:p>
     <w:p>
@@ -616,7 +1688,23 @@
           <w:color w:val="0070C0"/>
           <w:sz w:val="14"/>
         </w:rPr>
-        <w:t>ODP: najpewniej użycie 'default', jak tu:</w:t>
+        <w:t>ODP: najpewniej użycie '</w:t>
+      </w:r>
+      <w:proofErr w:type="spellStart"/>
+      <w:r>
+        <w:rPr>
+          <w:color w:val="0070C0"/>
+          <w:sz w:val="14"/>
+        </w:rPr>
+        <w:t>default</w:t>
+      </w:r>
+      <w:proofErr w:type="spellEnd"/>
+      <w:r>
+        <w:rPr>
+          <w:color w:val="0070C0"/>
+          <w:sz w:val="14"/>
+        </w:rPr>
+        <w:t>', jak tu:</w:t>
       </w:r>
     </w:p>
     <w:p>
@@ -693,7 +1781,23 @@
           <w:color w:val="0070C0"/>
           <w:sz w:val="14"/>
         </w:rPr>
-        <w:t xml:space="preserve">Tyle, że w twoim przypadku dla TextField. </w:t>
+        <w:t xml:space="preserve">Tyle, że w twoim przypadku dla </w:t>
+      </w:r>
+      <w:proofErr w:type="spellStart"/>
+      <w:r>
+        <w:rPr>
+          <w:color w:val="0070C0"/>
+          <w:sz w:val="14"/>
+        </w:rPr>
+        <w:t>TextField</w:t>
+      </w:r>
+      <w:proofErr w:type="spellEnd"/>
+      <w:r>
+        <w:rPr>
+          <w:color w:val="0070C0"/>
+          <w:sz w:val="14"/>
+        </w:rPr>
+        <w:t xml:space="preserve">. </w:t>
       </w:r>
       <w:r>
         <w:rPr>
@@ -716,6 +1820,7 @@
         </w:rPr>
         <w:t xml:space="preserve">to może spróbuj </w:t>
       </w:r>
+      <w:proofErr w:type="spellStart"/>
       <w:r>
         <w:rPr>
           <w:b/>
@@ -724,6 +1829,7 @@
         </w:rPr>
         <w:t>initial</w:t>
       </w:r>
+      <w:proofErr w:type="spellEnd"/>
       <w:r>
         <w:rPr>
           <w:color w:val="E36C0A" w:themeColor="accent6" w:themeShade="BF"/>
@@ -751,8 +1857,16 @@
         <w:rPr>
           <w:sz w:val="14"/>
         </w:rPr>
-        <w:t>-rozszerzenie funkcjonalności usera</w:t>
-      </w:r>
+        <w:t xml:space="preserve">-rozszerzenie funkcjonalności </w:t>
+      </w:r>
+      <w:proofErr w:type="spellStart"/>
+      <w:r>
+        <w:rPr>
+          <w:sz w:val="14"/>
+        </w:rPr>
+        <w:t>usera</w:t>
+      </w:r>
+      <w:proofErr w:type="spellEnd"/>
       <w:r>
         <w:rPr>
           <w:sz w:val="14"/>
@@ -763,7 +1877,21 @@
         <w:rPr>
           <w:sz w:val="14"/>
         </w:rPr>
-        <w:t>na wzór textChecker, wykorzystując powyższe informacje</w:t>
+        <w:t xml:space="preserve">na wzór </w:t>
+      </w:r>
+      <w:proofErr w:type="spellStart"/>
+      <w:r>
+        <w:rPr>
+          <w:sz w:val="14"/>
+        </w:rPr>
+        <w:t>textChecker</w:t>
+      </w:r>
+      <w:proofErr w:type="spellEnd"/>
+      <w:r>
+        <w:rPr>
+          <w:sz w:val="14"/>
+        </w:rPr>
+        <w:t>, wykorzystując powyższe informacje</w:t>
       </w:r>
     </w:p>
     <w:p>
@@ -805,16 +1933,54 @@
           <w:strike/>
           <w:sz w:val="14"/>
         </w:rPr>
-        <w:t>-tworzenie modelu Stash</w:t>
-      </w:r>
-      <w:r>
-        <w:rPr>
-          <w:b/>
-          <w:strike/>
-          <w:sz w:val="14"/>
-        </w:rPr>
-        <w:t>. form StashForm</w:t>
-      </w:r>
+        <w:t xml:space="preserve">-tworzenie modelu </w:t>
+      </w:r>
+      <w:proofErr w:type="spellStart"/>
+      <w:r>
+        <w:rPr>
+          <w:b/>
+          <w:strike/>
+          <w:sz w:val="14"/>
+        </w:rPr>
+        <w:t>Stash</w:t>
+      </w:r>
+      <w:proofErr w:type="spellEnd"/>
+      <w:r>
+        <w:rPr>
+          <w:b/>
+          <w:strike/>
+          <w:sz w:val="14"/>
+        </w:rPr>
+        <w:t xml:space="preserve">. </w:t>
+      </w:r>
+      <w:proofErr w:type="gramStart"/>
+      <w:r>
+        <w:rPr>
+          <w:b/>
+          <w:strike/>
+          <w:sz w:val="14"/>
+        </w:rPr>
+        <w:t>form</w:t>
+      </w:r>
+      <w:proofErr w:type="gramEnd"/>
+      <w:r>
+        <w:rPr>
+          <w:b/>
+          <w:strike/>
+          <w:sz w:val="14"/>
+        </w:rPr>
+        <w:t xml:space="preserve"> </w:t>
+      </w:r>
+      <w:proofErr w:type="spellStart"/>
+      <w:r>
+        <w:rPr>
+          <w:b/>
+          <w:strike/>
+          <w:sz w:val="14"/>
+        </w:rPr>
+        <w:t>StashForm</w:t>
+      </w:r>
+      <w:proofErr w:type="spellEnd"/>
     </w:p>
     <w:p>
       <w:pPr>
@@ -839,33 +2005,143 @@
           <w:strike/>
           <w:sz w:val="14"/>
         </w:rPr>
-        <w:t>-jak wyświetlić  kilka formularzy dla kilku 'Stash' (i to zależnie od tego, ile ich będzie miał user!)?</w:t>
-      </w:r>
-    </w:p>
-    <w:p>
-      <w:pPr>
-        <w:rPr>
-          <w:sz w:val="14"/>
-        </w:rPr>
-      </w:pPr>
-      <w:r>
-        <w:rPr>
-          <w:sz w:val="14"/>
-        </w:rPr>
-        <w:t>Sprawdź CRUDy z folderu Bazy danych.</w:t>
-      </w:r>
-    </w:p>
-    <w:p>
-      <w:pPr>
-        <w:rPr>
-          <w:sz w:val="14"/>
-        </w:rPr>
-      </w:pPr>
-      <w:r>
-        <w:rPr>
-          <w:sz w:val="14"/>
-        </w:rPr>
-        <w:t>Ew. sprawdź dodawanie choices w panelu admina w polls.</w:t>
+        <w:t xml:space="preserve">-jak </w:t>
+      </w:r>
+      <w:proofErr w:type="gramStart"/>
+      <w:r>
+        <w:rPr>
+          <w:b/>
+          <w:strike/>
+          <w:sz w:val="14"/>
+        </w:rPr>
+        <w:t>wyświetlić  kilka</w:t>
+      </w:r>
+      <w:proofErr w:type="gramEnd"/>
+      <w:r>
+        <w:rPr>
+          <w:b/>
+          <w:strike/>
+          <w:sz w:val="14"/>
+        </w:rPr>
+        <w:t xml:space="preserve"> formularzy dla kilku '</w:t>
+      </w:r>
+      <w:proofErr w:type="spellStart"/>
+      <w:r>
+        <w:rPr>
+          <w:b/>
+          <w:strike/>
+          <w:sz w:val="14"/>
+        </w:rPr>
+        <w:t>Stash</w:t>
+      </w:r>
+      <w:proofErr w:type="spellEnd"/>
+      <w:r>
+        <w:rPr>
+          <w:b/>
+          <w:strike/>
+          <w:sz w:val="14"/>
+        </w:rPr>
+        <w:t xml:space="preserve">' (i to zależnie od tego, ile ich będzie miał </w:t>
+      </w:r>
+      <w:proofErr w:type="spellStart"/>
+      <w:r>
+        <w:rPr>
+          <w:b/>
+          <w:strike/>
+          <w:sz w:val="14"/>
+        </w:rPr>
+        <w:t>user</w:t>
+      </w:r>
+      <w:proofErr w:type="spellEnd"/>
+      <w:r>
+        <w:rPr>
+          <w:b/>
+          <w:strike/>
+          <w:sz w:val="14"/>
+        </w:rPr>
+        <w:t>!)?</w:t>
+      </w:r>
+    </w:p>
+    <w:p>
+      <w:pPr>
+        <w:rPr>
+          <w:sz w:val="14"/>
+        </w:rPr>
+      </w:pPr>
+      <w:r>
+        <w:rPr>
+          <w:sz w:val="14"/>
+        </w:rPr>
+        <w:t xml:space="preserve">Sprawdź </w:t>
+      </w:r>
+      <w:proofErr w:type="spellStart"/>
+      <w:r>
+        <w:rPr>
+          <w:sz w:val="14"/>
+        </w:rPr>
+        <w:t>CRUDy</w:t>
+      </w:r>
+      <w:proofErr w:type="spellEnd"/>
+      <w:r>
+        <w:rPr>
+          <w:sz w:val="14"/>
+        </w:rPr>
+        <w:t xml:space="preserve"> z folderu Bazy danych.</w:t>
+      </w:r>
+    </w:p>
+    <w:p>
+      <w:pPr>
+        <w:rPr>
+          <w:sz w:val="14"/>
+        </w:rPr>
+      </w:pPr>
+      <w:r>
+        <w:rPr>
+          <w:sz w:val="14"/>
+        </w:rPr>
+        <w:t xml:space="preserve">Ew. sprawdź dodawanie </w:t>
+      </w:r>
+      <w:proofErr w:type="spellStart"/>
+      <w:r>
+        <w:rPr>
+          <w:sz w:val="14"/>
+        </w:rPr>
+        <w:t>choices</w:t>
+      </w:r>
+      <w:proofErr w:type="spellEnd"/>
+      <w:r>
+        <w:rPr>
+          <w:sz w:val="14"/>
+        </w:rPr>
+        <w:t xml:space="preserve"> w panelu </w:t>
+      </w:r>
+      <w:proofErr w:type="spellStart"/>
+      <w:r>
+        <w:rPr>
+          <w:sz w:val="14"/>
+        </w:rPr>
+        <w:t>admina</w:t>
+      </w:r>
+      <w:proofErr w:type="spellEnd"/>
+      <w:r>
+        <w:rPr>
+          <w:sz w:val="14"/>
+        </w:rPr>
+        <w:t xml:space="preserve"> w </w:t>
+      </w:r>
+      <w:proofErr w:type="spellStart"/>
+      <w:r>
+        <w:rPr>
+          <w:sz w:val="14"/>
+        </w:rPr>
+        <w:t>polls</w:t>
+      </w:r>
+      <w:proofErr w:type="spellEnd"/>
+      <w:r>
+        <w:rPr>
+          <w:sz w:val="14"/>
+        </w:rPr>
+        <w:t>.</w:t>
       </w:r>
     </w:p>
     <w:p>
@@ -896,7 +2172,25 @@
           <w:strike/>
           <w:sz w:val="14"/>
         </w:rPr>
-        <w:t>raz wybór datetime dla wszystkich formularzy?</w:t>
+        <w:t xml:space="preserve">raz wybór </w:t>
+      </w:r>
+      <w:proofErr w:type="spellStart"/>
+      <w:r>
+        <w:rPr>
+          <w:b/>
+          <w:strike/>
+          <w:sz w:val="14"/>
+        </w:rPr>
+        <w:t>datetime</w:t>
+      </w:r>
+      <w:proofErr w:type="spellEnd"/>
+      <w:r>
+        <w:rPr>
+          <w:b/>
+          <w:strike/>
+          <w:sz w:val="14"/>
+        </w:rPr>
+        <w:t xml:space="preserve"> dla wszystkich formularzy?</w:t>
       </w:r>
     </w:p>
     <w:sectPr>

</xml_diff>